<commit_message>
Updated doc and added viewpump dependency
</commit_message>
<xml_diff>
--- a/Source/mec/Documents/Internal/MEC_ANDROID_Integration_Document_V1.0.docx
+++ b/Source/mec/Documents/Internal/MEC_ANDROID_Integration_Document_V1.0.docx
@@ -53,7 +53,7 @@
           <w:sz w:val="20"/>
         </w:rPr>
         <w:pict w14:anchorId="6A111182">
-          <v:group id="_x0000_s1057" alt="" style="width:287.5pt;height:323.95pt;mso-position-horizontal-relative:char;mso-position-vertical-relative:line" coordsize="5750,6479">
+          <v:group id="_x0000_s1058" alt="" style="width:287.5pt;height:323.95pt;mso-position-horizontal-relative:char;mso-position-vertical-relative:line" coordsize="5750,6479">
             <v:shapetype id="_x0000_t75" coordsize="21600,21600" o:spt="75" o:preferrelative="t" path="m@4@5l@4@11@9@11@9@5xe" filled="f" stroked="f">
               <v:stroke joinstyle="miter"/>
               <v:formulas>
@@ -73,10 +73,10 @@
               <v:path o:extrusionok="f" gradientshapeok="t" o:connecttype="rect"/>
               <o:lock v:ext="edit" aspectratio="t"/>
             </v:shapetype>
-            <v:shape id="_x0000_s1058" type="#_x0000_t75" alt="" style="position:absolute;width:5750;height:6479">
+            <v:shape id="_x0000_s1059" type="#_x0000_t75" alt="" style="position:absolute;width:5750;height:6479">
               <v:imagedata r:id="rId7" o:title=""/>
             </v:shape>
-            <v:shape id="_x0000_s1059" type="#_x0000_t75" alt="" style="position:absolute;left:2550;top:699;width:2499;height:4538">
+            <v:shape id="_x0000_s1060" type="#_x0000_t75" alt="" style="position:absolute;left:2550;top:699;width:2499;height:4538">
               <v:imagedata r:id="rId8" o:title=""/>
             </v:shape>
             <w10:anchorlock/>
@@ -176,7 +176,7 @@
             <v:stroke joinstyle="miter"/>
             <v:path gradientshapeok="t" o:connecttype="rect"/>
           </v:shapetype>
-          <v:shape id="_x0000_s1056" type="#_x0000_t202" alt="" style="position:absolute;margin-left:9.5pt;margin-top:362.3pt;width:9pt;height:152.4pt;z-index:251659264;mso-wrap-style:square;mso-wrap-edited:f;mso-width-percent:0;mso-height-percent:0;mso-position-horizontal-relative:page;mso-position-vertical-relative:page;mso-width-percent:0;mso-height-percent:0;v-text-anchor:top" filled="f" stroked="f">
+          <v:shape id="_x0000_s1057" type="#_x0000_t202" alt="" style="position:absolute;margin-left:9.5pt;margin-top:362.3pt;width:9pt;height:152.4pt;z-index:251659264;mso-wrap-style:square;mso-wrap-edited:f;mso-width-percent:0;mso-height-percent:0;mso-position-horizontal-relative:page;mso-position-vertical-relative:page;mso-width-percent:0;mso-height-percent:0;v-text-anchor:top" filled="f" stroked="f">
             <v:textbox style="layout-flow:vertical;mso-layout-flow-alt:bottom-to-top" inset="0,0,0,0">
               <w:txbxContent>
                 <w:p>
@@ -681,7 +681,7 @@
       <w:r>
         <w:lastRenderedPageBreak/>
         <w:pict w14:anchorId="28268DF9">
-          <v:shape id="_x0000_s1055" type="#_x0000_t202" alt="" style="position:absolute;margin-left:9.5pt;margin-top:362.3pt;width:9pt;height:152.4pt;z-index:251660288;mso-wrap-style:square;mso-wrap-edited:f;mso-width-percent:0;mso-height-percent:0;mso-position-horizontal-relative:page;mso-position-vertical-relative:page;mso-width-percent:0;mso-height-percent:0;v-text-anchor:top" filled="f" stroked="f">
+          <v:shape id="_x0000_s1056" type="#_x0000_t202" alt="" style="position:absolute;margin-left:9.5pt;margin-top:362.3pt;width:9pt;height:152.4pt;z-index:251660288;mso-wrap-style:square;mso-wrap-edited:f;mso-width-percent:0;mso-height-percent:0;mso-position-horizontal-relative:page;mso-position-vertical-relative:page;mso-width-percent:0;mso-height-percent:0;v-text-anchor:top" filled="f" stroked="f">
             <v:textbox style="layout-flow:vertical;mso-layout-flow-alt:bottom-to-top" inset="0,0,0,0">
               <w:txbxContent>
                 <w:p>
@@ -792,13 +792,7 @@
           </w:pPr>
           <w:hyperlink w:anchor="_bookmark0" w:history="1">
             <w:r>
-              <w:t>D</w:t>
-            </w:r>
-            <w:r>
-              <w:t>o</w:t>
-            </w:r>
-            <w:r>
-              <w:t>cument</w:t>
+              <w:t>Document</w:t>
             </w:r>
             <w:r>
               <w:rPr>
@@ -907,19 +901,7 @@
               <w:rPr>
                 <w:spacing w:val="-3"/>
               </w:rPr>
-              <w:t>INITIALIZA</w:t>
-            </w:r>
-            <w:r>
-              <w:rPr>
-                <w:spacing w:val="-3"/>
-              </w:rPr>
-              <w:t>T</w:t>
-            </w:r>
-            <w:r>
-              <w:rPr>
-                <w:spacing w:val="-3"/>
-              </w:rPr>
-              <w:t>ION</w:t>
+              <w:t>INITIALIZATION</w:t>
             </w:r>
             <w:r>
               <w:rPr>
@@ -1090,42 +1072,27 @@
             </w:tabs>
             <w:spacing w:before="98"/>
           </w:pPr>
-          <w:r>
-            <w:fldChar w:fldCharType="begin"/>
-          </w:r>
-          <w:r>
-            <w:instrText xml:space="preserve"> HYPERLINK \l "_bookmark1</w:instrText>
-          </w:r>
-          <w:bookmarkStart w:id="3" w:name="_GoBack"/>
-          <w:bookmarkEnd w:id="3"/>
-          <w:r>
-            <w:instrText xml:space="preserve">1" </w:instrText>
-          </w:r>
-          <w:r>
-            <w:fldChar w:fldCharType="separate"/>
-          </w:r>
-          <w:r>
-            <w:rPr>
-              <w:spacing w:val="-3"/>
-            </w:rPr>
-            <w:t>SERVICE</w:t>
-          </w:r>
-          <w:r>
-            <w:rPr>
-              <w:spacing w:val="-10"/>
-            </w:rPr>
-            <w:t xml:space="preserve"> </w:t>
-          </w:r>
-          <w:r>
-            <w:t>DISCOVERY</w:t>
-          </w:r>
-          <w:r>
-            <w:tab/>
-            <w:t>7</w:t>
-          </w:r>
-          <w:r>
-            <w:fldChar w:fldCharType="end"/>
-          </w:r>
+          <w:hyperlink w:anchor="_bookmark11" w:history="1">
+            <w:r>
+              <w:rPr>
+                <w:spacing w:val="-3"/>
+              </w:rPr>
+              <w:t>SERVICE</w:t>
+            </w:r>
+            <w:r>
+              <w:rPr>
+                <w:spacing w:val="-10"/>
+              </w:rPr>
+              <w:t xml:space="preserve"> </w:t>
+            </w:r>
+            <w:r>
+              <w:t>DISCOVERY</w:t>
+            </w:r>
+            <w:r>
+              <w:tab/>
+              <w:t>7</w:t>
+            </w:r>
+          </w:hyperlink>
         </w:p>
       </w:sdtContent>
     </w:sdt>
@@ -1150,7 +1117,7 @@
       <w:r>
         <w:lastRenderedPageBreak/>
         <w:pict w14:anchorId="18E925F7">
-          <v:shape id="_x0000_s1054" type="#_x0000_t202" alt="" style="position:absolute;margin-left:9.5pt;margin-top:362.3pt;width:9pt;height:152.4pt;z-index:251669504;mso-wrap-style:square;mso-wrap-edited:f;mso-width-percent:0;mso-height-percent:0;mso-position-horizontal-relative:page;mso-position-vertical-relative:page;mso-width-percent:0;mso-height-percent:0;v-text-anchor:top" filled="f" stroked="f">
+          <v:shape id="_x0000_s1055" type="#_x0000_t202" alt="" style="position:absolute;margin-left:9.5pt;margin-top:362.3pt;width:9pt;height:152.4pt;z-index:251669504;mso-wrap-style:square;mso-wrap-edited:f;mso-width-percent:0;mso-height-percent:0;mso-position-horizontal-relative:page;mso-position-vertical-relative:page;mso-width-percent:0;mso-height-percent:0;v-text-anchor:top" filled="f" stroked="f">
             <v:textbox style="layout-flow:vertical;mso-layout-flow-alt:bottom-to-top" inset="0,0,0,0">
               <w:txbxContent>
                 <w:p>
@@ -1186,8 +1153,8 @@
           <w:sz w:val="28"/>
         </w:rPr>
       </w:pPr>
-      <w:bookmarkStart w:id="4" w:name="_bookmark3"/>
-      <w:bookmarkEnd w:id="4"/>
+      <w:bookmarkStart w:id="3" w:name="_bookmark3"/>
+      <w:bookmarkEnd w:id="3"/>
       <w:r>
         <w:rPr>
           <w:b/>
@@ -1215,8 +1182,8 @@
           <w:sz w:val="3"/>
         </w:rPr>
         <w:pict w14:anchorId="2717D1A7">
-          <v:group id="_x0000_s1052" alt="" style="width:478.5pt;height:1.5pt;mso-position-horizontal-relative:char;mso-position-vertical-relative:line" coordsize="9570,30">
-            <v:line id="_x0000_s1053" alt="" style="position:absolute" from="0,15" to="9570,15" strokecolor="#4471c4" strokeweight="1.5pt"/>
+          <v:group id="_x0000_s1053" alt="" style="width:478.5pt;height:1.5pt;mso-position-horizontal-relative:char;mso-position-vertical-relative:line" coordsize="9570,30">
+            <v:line id="_x0000_s1054" alt="" style="position:absolute" from="0,15" to="9570,15" strokecolor="#4471c4" strokeweight="1.5pt"/>
             <w10:anchorlock/>
           </v:group>
         </w:pict>
@@ -1261,10 +1228,12 @@
       </w:r>
       <w:proofErr w:type="gramEnd"/>
       <w:r>
-        <w:t xml:space="preserve"> to be added to integrate MEC. Please fin</w:t>
-      </w:r>
-      <w:r>
-        <w:t>d the snippet below for reference.</w:t>
+        <w:t xml:space="preserve"> to be added to integrate MEC. Please</w:t>
+      </w:r>
+      <w:bookmarkStart w:id="4" w:name="_GoBack"/>
+      <w:bookmarkEnd w:id="4"/>
+      <w:r>
+        <w:t xml:space="preserve"> find the snippet below for reference.</w:t>
       </w:r>
     </w:p>
     <w:p>
@@ -1277,7 +1246,7 @@
       </w:pPr>
       <w:r>
         <w:pict w14:anchorId="4AB02217">
-          <v:shape id="_x0000_s1051" type="#_x0000_t202" alt="" style="position:absolute;margin-left:1in;margin-top:13.4pt;width:451pt;height:46.4pt;z-index:-251654144;mso-wrap-style:square;mso-wrap-edited:f;mso-width-percent:0;mso-height-percent:0;mso-wrap-distance-left:0;mso-wrap-distance-right:0;mso-position-horizontal-relative:page;mso-width-percent:0;mso-height-percent:0;v-text-anchor:top" fillcolor="#f1f1f1" strokeweight=".25pt">
+          <v:shape id="_x0000_s1052" type="#_x0000_t202" alt="" style="position:absolute;margin-left:1in;margin-top:13.4pt;width:451pt;height:46.4pt;z-index:-251654144;mso-wrap-style:square;mso-wrap-edited:f;mso-width-percent:0;mso-height-percent:0;mso-wrap-distance-left:0;mso-wrap-distance-right:0;mso-position-horizontal-relative:page;mso-width-percent:0;mso-height-percent:0;v-text-anchor:top" fillcolor="#f1f1f1" strokeweight=".25pt">
             <v:textbox inset="0,0,0,0">
               <w:txbxContent>
                 <w:p>
@@ -1370,7 +1339,7 @@
       </w:r>
       <w:r>
         <w:pict w14:anchorId="690282EF">
-          <v:shape id="_x0000_s1050" type="#_x0000_t202" alt="" style="position:absolute;margin-left:1in;margin-top:73.85pt;width:451pt;height:25.6pt;z-index:-251653120;mso-wrap-style:square;mso-wrap-edited:f;mso-width-percent:0;mso-height-percent:0;mso-wrap-distance-left:0;mso-wrap-distance-right:0;mso-position-horizontal-relative:page;mso-width-percent:0;mso-height-percent:0;v-text-anchor:top" fillcolor="#f1f1f1" strokeweight=".25pt">
+          <v:shape id="_x0000_s1051" type="#_x0000_t202" alt="" style="position:absolute;margin-left:1in;margin-top:73.85pt;width:451pt;height:25.6pt;z-index:-251653120;mso-wrap-style:square;mso-wrap-edited:f;mso-width-percent:0;mso-height-percent:0;mso-wrap-distance-left:0;mso-wrap-distance-right:0;mso-position-horizontal-relative:page;mso-width-percent:0;mso-height-percent:0;v-text-anchor:top" fillcolor="#f1f1f1" strokeweight=".25pt">
             <v:textbox inset="0,0,0,0">
               <w:txbxContent>
                 <w:p>
@@ -1425,7 +1394,7 @@
       </w:r>
       <w:r>
         <w:pict w14:anchorId="03B6B4C2">
-          <v:shape id="_x0000_s1049" type="#_x0000_t202" alt="" style="position:absolute;margin-left:1in;margin-top:114.3pt;width:451pt;height:18.4pt;z-index:-251652096;mso-wrap-style:square;mso-wrap-edited:f;mso-width-percent:0;mso-height-percent:0;mso-wrap-distance-left:0;mso-wrap-distance-right:0;mso-position-horizontal-relative:page;mso-width-percent:0;mso-height-percent:0;v-text-anchor:top" fillcolor="#f1f1f1" strokeweight=".25pt">
+          <v:shape id="_x0000_s1050" type="#_x0000_t202" alt="" style="position:absolute;margin-left:1in;margin-top:114.3pt;width:451pt;height:18.4pt;z-index:-251652096;mso-wrap-style:square;mso-wrap-edited:f;mso-width-percent:0;mso-height-percent:0;mso-wrap-distance-left:0;mso-wrap-distance-right:0;mso-position-horizontal-relative:page;mso-width-percent:0;mso-height-percent:0;v-text-anchor:top" fillcolor="#f1f1f1" strokeweight=".25pt">
             <v:textbox inset="0,0,0,0">
               <w:txbxContent>
                 <w:p>
@@ -1497,7 +1466,7 @@
       </w:r>
       <w:r>
         <w:pict w14:anchorId="434CE5D5">
-          <v:shape id="_x0000_s1048" type="#_x0000_t202" alt="" style="position:absolute;margin-left:1in;margin-top:146.7pt;width:451pt;height:44.8pt;z-index:-251651072;mso-wrap-style:square;mso-wrap-edited:f;mso-width-percent:0;mso-height-percent:0;mso-wrap-distance-left:0;mso-wrap-distance-right:0;mso-position-horizontal-relative:page;mso-width-percent:0;mso-height-percent:0;v-text-anchor:top" fillcolor="#f1f1f1" strokeweight=".25pt">
+          <v:shape id="_x0000_s1049" type="#_x0000_t202" alt="" style="position:absolute;margin-left:1in;margin-top:146.7pt;width:451pt;height:44.8pt;z-index:-251651072;mso-wrap-style:square;mso-wrap-edited:f;mso-width-percent:0;mso-height-percent:0;mso-wrap-distance-left:0;mso-wrap-distance-right:0;mso-position-horizontal-relative:page;mso-width-percent:0;mso-height-percent:0;v-text-anchor:top" fillcolor="#f1f1f1" strokeweight=".25pt">
             <v:textbox inset="0,0,0,0">
               <w:txbxContent>
                 <w:p>
@@ -1593,7 +1562,7 @@
       </w:r>
       <w:r>
         <w:pict w14:anchorId="18FBBD84">
-          <v:shape id="_x0000_s1047" type="#_x0000_t202" alt="" style="position:absolute;margin-left:1in;margin-top:206.15pt;width:451pt;height:58.4pt;z-index:-251650048;mso-wrap-style:square;mso-wrap-edited:f;mso-width-percent:0;mso-height-percent:0;mso-wrap-distance-left:0;mso-wrap-distance-right:0;mso-position-horizontal-relative:page;mso-width-percent:0;mso-height-percent:0;v-text-anchor:top" fillcolor="#f1f1f1" strokeweight=".25pt">
+          <v:shape id="_x0000_s1048" type="#_x0000_t202" alt="" style="position:absolute;margin-left:1in;margin-top:206.15pt;width:451pt;height:58.4pt;z-index:-251650048;mso-wrap-style:square;mso-wrap-edited:f;mso-width-percent:0;mso-height-percent:0;mso-wrap-distance-left:0;mso-wrap-distance-right:0;mso-position-horizontal-relative:page;mso-width-percent:0;mso-height-percent:0;v-text-anchor:top" fillcolor="#f1f1f1" strokeweight=".25pt">
             <v:textbox inset="0,0,0,0">
               <w:txbxContent>
                 <w:p>
@@ -1710,14 +1679,7 @@
                       <w:rFonts w:ascii="Courier New"/>
                       <w:sz w:val="20"/>
                     </w:rPr>
-                    <w:t>kotlin_ver</w:t>
-                  </w:r>
-                  <w:r>
-                    <w:rPr>
-                      <w:rFonts w:ascii="Courier New"/>
-                      <w:sz w:val="20"/>
-                    </w:rPr>
-                    <w:t>sion</w:t>
+                    <w:t>kotlin_version</w:t>
                   </w:r>
                   <w:proofErr w:type="spellEnd"/>
                   <w:r>
@@ -1761,7 +1723,7 @@
       </w:r>
       <w:r>
         <w:pict w14:anchorId="45114DFA">
-          <v:shape id="_x0000_s1046" type="#_x0000_t202" alt="" style="position:absolute;margin-left:1in;margin-top:278.55pt;width:451pt;height:44.8pt;z-index:-251649024;mso-wrap-style:square;mso-wrap-edited:f;mso-width-percent:0;mso-height-percent:0;mso-wrap-distance-left:0;mso-wrap-distance-right:0;mso-position-horizontal-relative:page;mso-width-percent:0;mso-height-percent:0;v-text-anchor:top" fillcolor="#f1f1f1" strokeweight=".25pt">
+          <v:shape id="_x0000_s1047" type="#_x0000_t202" alt="" style="position:absolute;margin-left:1in;margin-top:278.55pt;width:451pt;height:44.8pt;z-index:-251649024;mso-wrap-style:square;mso-wrap-edited:f;mso-width-percent:0;mso-height-percent:0;mso-wrap-distance-left:0;mso-wrap-distance-right:0;mso-position-horizontal-relative:page;mso-width-percent:0;mso-height-percent:0;v-text-anchor:top" fillcolor="#f1f1f1" strokeweight=".25pt">
             <v:textbox inset="0,0,0,0">
               <w:txbxContent>
                 <w:p>
@@ -1889,9 +1851,210 @@
     <w:p>
       <w:pPr>
         <w:pStyle w:val="BodyText"/>
+        <w:spacing w:before="11"/>
+        <w:rPr>
+          <w:sz w:val="17"/>
+        </w:rPr>
+      </w:pPr>
+    </w:p>
+    <w:p>
+      <w:pPr>
+        <w:pStyle w:val="BodyText"/>
+        <w:spacing w:before="11"/>
+        <w:rPr>
+          <w:sz w:val="17"/>
+        </w:rPr>
+      </w:pPr>
+      <w:r>
+        <w:pict w14:anchorId="7BCBFEA2">
+          <v:shape id="_x0000_s1046" type="#_x0000_t202" alt="" style="position:absolute;margin-left:71.6pt;margin-top:10.4pt;width:451pt;height:18.4pt;z-index:-251627520;mso-wrap-style:square;mso-wrap-edited:f;mso-width-percent:0;mso-height-percent:0;mso-wrap-distance-left:0;mso-wrap-distance-right:0;mso-position-horizontal-relative:page;mso-width-percent:0;mso-height-percent:0;v-text-anchor:top" fillcolor="#f1f1f1" strokeweight=".25pt">
+            <v:textbox inset="0,0,0,0">
+              <w:txbxContent>
+                <w:p>
+                  <w:pPr>
+                    <w:tabs>
+                      <w:tab w:val="left" w:pos="2424"/>
+                    </w:tabs>
+                    <w:spacing w:before="72"/>
+                    <w:ind w:left="144"/>
+                    <w:rPr>
+                      <w:rFonts w:ascii="Courier New"/>
+                      <w:sz w:val="20"/>
+                    </w:rPr>
+                  </w:pPr>
+                  <w:proofErr w:type="spellStart"/>
+                  <w:r>
+                    <w:rPr>
+                      <w:rFonts w:ascii="Courier New"/>
+                      <w:sz w:val="20"/>
+                    </w:rPr>
+                    <w:t>viewpump</w:t>
+                  </w:r>
+                  <w:proofErr w:type="spellEnd"/>
+                  <w:r>
+                    <w:rPr>
+                      <w:rFonts w:ascii="Courier New"/>
+                      <w:sz w:val="20"/>
+                    </w:rPr>
+                    <w:tab/>
+                    <w:t>:</w:t>
+                  </w:r>
+                  <w:r>
+                    <w:rPr>
+                      <w:rFonts w:ascii="Courier New"/>
+                      <w:spacing w:val="-2"/>
+                      <w:sz w:val="20"/>
+                    </w:rPr>
+                    <w:t xml:space="preserve"> </w:t>
+                  </w:r>
+                  <w:r>
+                    <w:rPr>
+                      <w:rFonts w:ascii="Courier New"/>
+                      <w:sz w:val="20"/>
+                    </w:rPr>
+                    <w:t>'</w:t>
+                  </w:r>
+                  <w:proofErr w:type="gramStart"/>
+                  <w:r>
+                    <w:rPr>
+                      <w:rFonts w:ascii="Courier New"/>
+                      <w:sz w:val="20"/>
+                    </w:rPr>
+                    <w:t>io.github</w:t>
+                  </w:r>
+                  <w:proofErr w:type="gramEnd"/>
+                  <w:r>
+                    <w:rPr>
+                      <w:rFonts w:ascii="Courier New"/>
+                      <w:sz w:val="20"/>
+                    </w:rPr>
+                    <w:t>.inflationx:viewpump:2.0.3</w:t>
+                  </w:r>
+                  <w:r>
+                    <w:rPr>
+                      <w:rFonts w:ascii="Courier New"/>
+                      <w:sz w:val="20"/>
+                    </w:rPr>
+                    <w:t>'</w:t>
+                  </w:r>
+                </w:p>
+              </w:txbxContent>
+            </v:textbox>
+            <w10:wrap type="topAndBottom" anchorx="page"/>
+          </v:shape>
+        </w:pict>
+      </w:r>
+      <w:r>
+        <w:rPr>
+          <w:sz w:val="17"/>
+        </w:rPr>
+        <w:t xml:space="preserve"> </w:t>
+      </w:r>
+    </w:p>
+    <w:p>
+      <w:pPr>
+        <w:pStyle w:val="BodyText"/>
+        <w:spacing w:before="11"/>
+        <w:rPr>
+          <w:sz w:val="17"/>
+        </w:rPr>
+      </w:pPr>
+    </w:p>
+    <w:p>
+      <w:pPr>
+        <w:pStyle w:val="BodyText"/>
         <w:spacing w:before="7"/>
-        <w:rPr>
-          <w:sz w:val="38"/>
+        <w:ind w:firstLine="120"/>
+      </w:pPr>
+      <w:r>
+        <w:t>If MEC is launched as Fragment “</w:t>
+      </w:r>
+      <w:proofErr w:type="spellStart"/>
+      <w:r>
+        <w:t>viewpump</w:t>
+      </w:r>
+      <w:proofErr w:type="spellEnd"/>
+      <w:r>
+        <w:t>” needs to be injected in the launching activity</w:t>
+      </w:r>
+    </w:p>
+    <w:p>
+      <w:pPr>
+        <w:widowControl/>
+        <w:shd w:val="clear" w:color="auto" w:fill="FFFFFF"/>
+        <w:tabs>
+          <w:tab w:val="left" w:pos="916"/>
+          <w:tab w:val="left" w:pos="1832"/>
+          <w:tab w:val="left" w:pos="2748"/>
+          <w:tab w:val="left" w:pos="3664"/>
+          <w:tab w:val="left" w:pos="4580"/>
+          <w:tab w:val="left" w:pos="5496"/>
+          <w:tab w:val="left" w:pos="6412"/>
+          <w:tab w:val="left" w:pos="7328"/>
+          <w:tab w:val="left" w:pos="8244"/>
+          <w:tab w:val="left" w:pos="9160"/>
+          <w:tab w:val="left" w:pos="10076"/>
+          <w:tab w:val="left" w:pos="10992"/>
+          <w:tab w:val="left" w:pos="11908"/>
+          <w:tab w:val="left" w:pos="12824"/>
+          <w:tab w:val="left" w:pos="13740"/>
+          <w:tab w:val="left" w:pos="14656"/>
+        </w:tabs>
+        <w:autoSpaceDE/>
+        <w:autoSpaceDN/>
+        <w:rPr>
+          <w:rFonts w:ascii="Menlo" w:hAnsi="Menlo" w:cs="Menlo"/>
+          <w:b/>
+          <w:bCs/>
+          <w:color w:val="008000"/>
+          <w:sz w:val="18"/>
+          <w:szCs w:val="18"/>
+          <w:lang w:val="en-IN" w:eastAsia="en-GB" w:bidi="ar-SA"/>
+        </w:rPr>
+      </w:pPr>
+      <w:r>
+        <w:rPr>
+          <w:rFonts w:ascii="Menlo" w:hAnsi="Menlo" w:cs="Menlo"/>
+          <w:b/>
+          <w:bCs/>
+          <w:color w:val="008000"/>
+          <w:sz w:val="18"/>
+          <w:szCs w:val="18"/>
+          <w:lang w:val="en-IN" w:eastAsia="en-GB" w:bidi="ar-SA"/>
+        </w:rPr>
+        <w:tab/>
+      </w:r>
+    </w:p>
+    <w:p>
+      <w:pPr>
+        <w:widowControl/>
+        <w:shd w:val="clear" w:color="auto" w:fill="FFFFFF"/>
+        <w:tabs>
+          <w:tab w:val="left" w:pos="916"/>
+          <w:tab w:val="left" w:pos="1832"/>
+          <w:tab w:val="left" w:pos="2748"/>
+          <w:tab w:val="left" w:pos="3664"/>
+          <w:tab w:val="left" w:pos="4580"/>
+          <w:tab w:val="left" w:pos="5496"/>
+          <w:tab w:val="left" w:pos="6412"/>
+          <w:tab w:val="left" w:pos="7328"/>
+          <w:tab w:val="left" w:pos="8244"/>
+          <w:tab w:val="left" w:pos="9160"/>
+          <w:tab w:val="left" w:pos="10076"/>
+          <w:tab w:val="left" w:pos="10992"/>
+          <w:tab w:val="left" w:pos="11908"/>
+          <w:tab w:val="left" w:pos="12824"/>
+          <w:tab w:val="left" w:pos="13740"/>
+          <w:tab w:val="left" w:pos="14656"/>
+        </w:tabs>
+        <w:autoSpaceDE/>
+        <w:autoSpaceDN/>
+        <w:rPr>
+          <w:rFonts w:ascii="Menlo" w:hAnsi="Menlo" w:cs="Menlo"/>
+          <w:color w:val="000000"/>
+          <w:sz w:val="18"/>
+          <w:szCs w:val="18"/>
+          <w:lang w:val="en-IN" w:eastAsia="en-GB" w:bidi="ar-SA"/>
         </w:rPr>
       </w:pPr>
     </w:p>
@@ -2147,14 +2310,7 @@
                       <w:rFonts w:ascii="Courier New"/>
                       <w:sz w:val="20"/>
                     </w:rPr>
-                    <w:t>M</w:t>
-                  </w:r>
-                  <w:r>
-                    <w:rPr>
-                      <w:rFonts w:ascii="Courier New"/>
-                      <w:sz w:val="20"/>
-                    </w:rPr>
-                    <w:t>ECDependencies.getUserDataInterface</w:t>
+                    <w:t>MECDependencies.getUserDataInterface</w:t>
                   </w:r>
                   <w:proofErr w:type="spellEnd"/>
                   <w:r>
@@ -2305,10 +2461,7 @@
         <w:ind w:left="120" w:right="1394"/>
       </w:pPr>
       <w:r>
-        <w:t>Basically, proposition app needs to declare as above. This has two main pa</w:t>
-      </w:r>
-      <w:r>
-        <w:t xml:space="preserve">rts like </w:t>
+        <w:t xml:space="preserve">Basically, proposition app needs to declare as above. This has two main parts like </w:t>
       </w:r>
       <w:proofErr w:type="spellStart"/>
       <w:r>
@@ -2659,14 +2812,7 @@
                       <w:rFonts w:ascii="Courier New"/>
                       <w:sz w:val="20"/>
                     </w:rPr>
-                    <w:t>(</w:t>
-                  </w:r>
-                  <w:r>
-                    <w:rPr>
-                      <w:rFonts w:ascii="Courier New"/>
-                      <w:sz w:val="20"/>
-                    </w:rPr>
-                    <w:t>);</w:t>
+                    <w:t>();</w:t>
                   </w:r>
                 </w:p>
                 <w:p>
@@ -2742,10 +2888,7 @@
       </w:r>
       <w:proofErr w:type="gramEnd"/>
       <w:r>
-        <w:t xml:space="preserve"> This holds all the Configuration va</w:t>
-      </w:r>
-      <w:r>
-        <w:t>lues needed to Launch and Customize Mobile E-Commerce behavior</w:t>
+        <w:t xml:space="preserve"> This holds all the Configuration values needed to Launch and Customize Mobile E-Commerce behavior</w:t>
       </w:r>
     </w:p>
     <w:p>
@@ -2875,14 +3018,7 @@
                       <w:rFonts w:ascii="Courier New"/>
                       <w:sz w:val="20"/>
                     </w:rPr>
-                    <w:t>mCategorizedProductList.ad</w:t>
-                  </w:r>
-                  <w:r>
-                    <w:rPr>
-                      <w:rFonts w:ascii="Courier New"/>
-                      <w:sz w:val="20"/>
-                    </w:rPr>
-                    <w:t>d</w:t>
+                    <w:t>mCategorizedProductList.add</w:t>
                   </w:r>
                   <w:proofErr w:type="spellEnd"/>
                   <w:r>
@@ -3069,10 +3205,7 @@
         <w:ind w:left="120"/>
       </w:pPr>
       <w:r>
-        <w:t>This class handles the dependency required for MEC. Currently, MEC has two dependenc</w:t>
-      </w:r>
-      <w:r>
-        <w:t>ies</w:t>
+        <w:t>This class handles the dependency required for MEC. Currently, MEC has two dependencies</w:t>
       </w:r>
     </w:p>
     <w:p>
@@ -3145,13 +3278,7 @@
         <w:rPr>
           <w:sz w:val="24"/>
         </w:rPr>
-        <w:t xml:space="preserve"> and set the app infra and user data interface object. This app infra object will be responsible for logging, tagging and some configuration and user data interf</w:t>
-      </w:r>
-      <w:r>
-        <w:rPr>
-          <w:sz w:val="24"/>
-        </w:rPr>
-        <w:t>ace</w:t>
+        <w:t xml:space="preserve"> and set the app infra and user data interface object. This app infra object will be responsible for logging, tagging and some configuration and user data interface</w:t>
       </w:r>
       <w:r>
         <w:rPr>
@@ -3492,10 +3619,7 @@
         <w:ind w:left="571"/>
       </w:pPr>
       <w:r>
-        <w:t>MEC can be l</w:t>
-      </w:r>
-      <w:r>
-        <w:t>aunched with 3 Landing Views, namely:</w:t>
+        <w:t>MEC can be launched with 3 Landing Views, namely:</w:t>
       </w:r>
     </w:p>
     <w:p>
@@ -3615,33 +3739,21 @@
         <w:rPr>
           <w:sz w:val="24"/>
         </w:rPr>
-        <w:t>Launches ME</w:t>
-      </w:r>
+        <w:t xml:space="preserve">Launches MEC Categorized Product List Screen displaying all the Product List downloaded from Hybris according to the given Configuration like Locale and Proposition ID. The difference between this Landing View and </w:t>
+      </w:r>
+      <w:proofErr w:type="spellStart"/>
       <w:r>
         <w:rPr>
           <w:sz w:val="24"/>
         </w:rPr>
-        <w:t xml:space="preserve">C Categorized Product List Screen displaying all the Product List downloaded from Hybris according to the given Configuration like Locale and Proposition ID. The difference between this Landing View and </w:t>
-      </w:r>
-      <w:proofErr w:type="spellStart"/>
+        <w:t>mecProductListView</w:t>
+      </w:r>
+      <w:proofErr w:type="spellEnd"/>
       <w:r>
         <w:rPr>
           <w:sz w:val="24"/>
         </w:rPr>
-        <w:t>mecProductListView</w:t>
-      </w:r>
-      <w:proofErr w:type="spellEnd"/>
-      <w:r>
-        <w:rPr>
-          <w:sz w:val="24"/>
-        </w:rPr>
-        <w:t xml:space="preserve"> is that while launching MEC with t</w:t>
-      </w:r>
-      <w:r>
-        <w:rPr>
-          <w:sz w:val="24"/>
-        </w:rPr>
-        <w:t xml:space="preserve">his Landing </w:t>
+        <w:t xml:space="preserve"> is that while launching MEC with this Landing </w:t>
       </w:r>
       <w:r>
         <w:rPr>
@@ -3718,13 +3830,7 @@
         <w:rPr>
           <w:sz w:val="24"/>
         </w:rPr>
-        <w:t xml:space="preserve">Launches MEC Product Details Screen with the CTN passed to MEC and displays all </w:t>
-      </w:r>
-      <w:r>
-        <w:rPr>
-          <w:sz w:val="24"/>
-        </w:rPr>
-        <w:t>the details of the Product with “Buy from Retailers”</w:t>
+        <w:t>Launches MEC Product Details Screen with the CTN passed to MEC and displays all the details of the Product with “Buy from Retailers”</w:t>
       </w:r>
       <w:r>
         <w:rPr>
@@ -4010,15 +4116,7 @@
                       <w:w w:val="95"/>
                       <w:sz w:val="20"/>
                     </w:rPr>
-                    <w:t>launchMEC(MECFlowConfigu</w:t>
-                  </w:r>
-                  <w:r>
-                    <w:rPr>
-                      <w:rFonts w:ascii="Courier New"/>
-                      <w:w w:val="95"/>
-                      <w:sz w:val="20"/>
-                    </w:rPr>
-                    <w:t>rator.MECLandingView.</w:t>
+                    <w:t>launchMEC(MECFlowConfigurator.MECLandingView.</w:t>
                   </w:r>
                   <w:r>
                     <w:rPr>
@@ -4537,10 +4635,7 @@
         <w:ind w:left="120"/>
       </w:pPr>
       <w:r>
-        <w:t>Note: please refer initia</w:t>
-      </w:r>
-      <w:r>
-        <w:t>lization and launching section for more reference.</w:t>
+        <w:t>Note: please refer initialization and launching section for more reference.</w:t>
       </w:r>
       <w:bookmarkStart w:id="10" w:name="_bookmark9"/>
       <w:bookmarkEnd w:id="10"/>
@@ -4632,10 +4727,7 @@
       </w:r>
       <w:proofErr w:type="spellEnd"/>
       <w:r>
-        <w:t>” which basically represents the ve</w:t>
-      </w:r>
-      <w:r>
-        <w:t>rtical proposition name. For example, Tuscany proposition has id “Tuscany2016”.</w:t>
+        <w:t>” which basically represents the vertical proposition name. For example, Tuscany proposition has id “Tuscany2016”.</w:t>
       </w:r>
     </w:p>
     <w:p>
@@ -4966,14 +5058,7 @@
           <w:rFonts w:ascii="Courier New"/>
           <w:sz w:val="20"/>
         </w:rPr>
-        <w:t>"f2stykcygm7enbwfw2u9f</w:t>
-      </w:r>
-      <w:r>
-        <w:rPr>
-          <w:rFonts w:ascii="Courier New"/>
-          <w:sz w:val="20"/>
-        </w:rPr>
-        <w:t xml:space="preserve">bg6h6syb8yd", </w:t>
+        <w:t xml:space="preserve">"f2stykcygm7enbwfw2u9fbg6h6syb8yd", </w:t>
       </w:r>
       <w:r>
         <w:rPr>
@@ -5500,14 +5585,7 @@
           <w:rFonts w:ascii="Courier New"/>
           <w:sz w:val="20"/>
         </w:rPr>
-        <w:t>":"</w:t>
-      </w:r>
-      <w:r>
-        <w:rPr>
-          <w:rFonts w:ascii="Courier New"/>
-          <w:sz w:val="20"/>
-        </w:rPr>
-        <w:t>Production"</w:t>
+        <w:t>":"Production"</w:t>
       </w:r>
     </w:p>
     <w:p>
@@ -5691,10 +5769,7 @@
         <w:t xml:space="preserve"> </w:t>
       </w:r>
       <w:r>
-        <w:t>Mobile E-Commerce is implemented with service discovery feature to decide Hybris or retailer flow. Based on app infra service discovery implementation, Mobile E-commerce fl</w:t>
-      </w:r>
-      <w:r>
-        <w:t>ow will be decided.</w:t>
+        <w:t>Mobile E-Commerce is implemented with service discovery feature to decide Hybris or retailer flow. Based on app infra service discovery implementation, Mobile E-commerce flow will be decided.</w:t>
       </w:r>
     </w:p>
     <w:p>
@@ -7026,7 +7101,7 @@
         <v:shape id="_x0000_s2060" alt="" style="position:absolute;margin-left:72.05pt;margin-top:35.4pt;width:93.9pt;height:17.5pt;z-index:-252062720;mso-wrap-edited:f;mso-width-percent:0;mso-height-percent:0;mso-position-horizontal-relative:page;mso-position-vertical-relative:page;mso-width-percent:0;mso-height-percent:0" coordsize="1878,350" o:spt="100" adj="0,,0" path="m431,7l329,7r,335l431,342r,-132l636,210r,-69l431,141,431,7xm636,210r-101,l535,342r101,l636,210xm636,7l535,7r,134l636,141,636,7xm987,7l887,7r,335l1069,342r15,-67l987,275,987,7xm812,7l711,7r,335l812,342,812,7xm1221,7r-101,l1120,342r101,l1221,7xm1608,256r10,76l1643,340r27,5l1698,349r26,1l1783,344r49,-19l1865,290r2,-8l1722,282r-27,-2l1664,274r-30,-8l1608,256xm1754,r-56,6l1655,25r-28,31l1617,101r25,65l1696,199r54,21l1775,249r-3,15l1762,274r-16,6l1722,282r145,l1877,237r-24,-62l1798,143r-55,-21l1718,93r4,-12l1731,72r15,-5l1765,66r88,l1847,9,1827,6,1807,3,1783,1,1754,xm1853,66r-88,l1790,67r23,4l1836,76r19,7l1853,66xm1420,r-31,l1356,2r-31,2l1297,7r,335l1398,342r,-80l1434,262r63,-9l1546,227r18,-25l1398,202r,-139l1572,63,1543,29,1490,7,1420,xm1572,63r-158,l1447,68r22,12l1483,101r4,28l1483,159r-13,23l1448,197r-34,5l1564,202r13,-17l1587,128,1576,68r-4,-5xm123,l91,,59,2,28,4,,7,,342r100,l100,262r36,l200,253r48,-26l267,202r-167,l100,63r174,l245,29,192,7,123,xm274,63r-157,l149,68r23,12l186,101r4,28l186,159r-13,23l150,197r-33,5l267,202r12,-17l290,128,278,68r-4,-5xe" fillcolor="#0a5ed6" stroked="f">
           <v:stroke joinstyle="round"/>
           <v:formulas/>
-          <v:path arrowok="t" o:connecttype="custom" o:connectlocs="208915,666750;403860,582930;273685,454025;339725,666750;403860,454025;403860,539115;563245,454025;688340,624205;515620,454025;515620,666750;711200,454025;775335,454025;1043305,665480;1094740,671830;1184275,633730;1076325,627380;1021080,612140;1050925,465455;1042670,554990;1127125,607695;1108710,627380;1191895,600075;1106805,527050;1099185,495300;1176655,491490;1147445,451485;1176655,491490;1151255,494665;1176655,491490;861060,450850;823595,666750;910590,615950;993140,577850;998220,489585;901700,449580;918845,492760;944245,531495;919480,574675;1001395,567055;998220,489585;37465,450850;0,666750;86360,615950;169545,577850;173990,489585;78105,449580;94615,492760;120650,531495;95250,574675;177165,567055;173990,489585" o:connectangles="0,0,0,0,0,0,0,0,0,0,0,0,0,0,0,0,0,0,0,0,0,0,0,0,0,0,0,0,0,0,0,0,0,0,0,0,0,0,0,0,0,0,0,0,0,0,0,0,0,0,0"/>
+          <v:path arrowok="t" o:connecttype="custom" o:connectlocs="132661025,423386250;256451100,370160550;173789975,288305875;215725375,423386250;256451100,288305875;256451100,342338025;357660575,288305875;437095900,396370175;327418700,288305875;327418700,423386250;451612000,288305875;492337725,288305875;662498675,422579800;695159900,426612050;752014625,402418550;683466375,398386300;648385800,388708900;667337375,295563925;662095450,352418650;715724375,385886325;704030850,398386300;756853325,381047625;702821175,334676750;697982475,314515500;747175925,312096150;728627575,286692975;747175925,312096150;731046925,314112275;747175925,312096150;546773100,286289750;522982825,423386250;578224650,391128250;630643900,366934750;633869700,310886475;572579500,285483300;583466575,312902600;599595575,337499325;583869800,364918625;635885825,360079925;633869700,310886475;23790275,286289750;0,423386250;54838600,391128250;107661075,366934750;110483650,310886475;49596675,285483300;60080525,312902600;76612750,337499325;60483750,364918625;112499775,360079925;110483650,310886475" o:connectangles="0,0,0,0,0,0,0,0,0,0,0,0,0,0,0,0,0,0,0,0,0,0,0,0,0,0,0,0,0,0,0,0,0,0,0,0,0,0,0,0,0,0,0,0,0,0,0,0,0,0,0"/>
           <w10:wrap anchorx="page" anchory="page"/>
         </v:shape>
       </w:pict>

</xml_diff>